<commit_message>
adding client list folder
</commit_message>
<xml_diff>
--- a/demo.docx
+++ b/demo.docx
@@ -389,7 +389,7 @@
                 <w:color w:val="000000"/>
                 <w:sz w:val="20"/>
               </w:rPr>
-              <w:t>UNIT OF MEASUREMENT</w:t>
+              <w:t>QTY</w:t>
             </w:r>
           </w:p>
         </w:tc>
@@ -408,7 +408,7 @@
                 <w:color w:val="000000"/>
                 <w:sz w:val="20"/>
               </w:rPr>
-              <w:t>QTY</w:t>
+              <w:t>UNIT OF MEASUREMENT</w:t>
             </w:r>
           </w:p>
         </w:tc>
@@ -538,7 +538,7 @@
                 <w:color w:val="000000"/>
                 <w:sz w:val="20"/>
               </w:rPr>
-              <w:t>4,583.33</w:t>
+              <w:t>AED 4,583.33</w:t>
             </w:r>
           </w:p>
         </w:tc>
@@ -556,7 +556,7 @@
                 <w:color w:val="000000"/>
                 <w:sz w:val="20"/>
               </w:rPr>
-              <w:t>55,000.00</w:t>
+              <w:t>AED 55,000.00</w:t>
             </w:r>
           </w:p>
         </w:tc>

</xml_diff>